<commit_message>
Added correct version of the document
</commit_message>
<xml_diff>
--- a/CI and CD pipeline.docx
+++ b/CI and CD pipeline.docx
@@ -35,18 +35,10 @@
         <w:t xml:space="preserve">Continuous Deployment </w:t>
       </w:r>
       <w:r>
-        <w:t xml:space="preserve">of a web application using </w:t>
-      </w:r>
-      <w:proofErr w:type="gramStart"/>
-      <w:r>
-        <w:t>GITLAB</w:t>
-      </w:r>
-      <w:r>
-        <w:t>.</w:t>
-      </w:r>
-      <w:proofErr w:type="gramEnd"/>
-      <w:r>
-        <w:t xml:space="preserve"> The </w:t>
+        <w:t>of a web application using GITLAB</w:t>
+      </w:r>
+      <w:r>
+        <w:t xml:space="preserve">. The </w:t>
       </w:r>
       <w:r>
         <w:t>advantages of GITLAB are,</w:t>
@@ -337,21 +329,160 @@
     <w:p>
       <w:pPr>
         <w:pStyle w:val="NoSpacing"/>
+        <w:ind w:left="720" w:firstLine="720"/>
+        <w:rPr>
+          <w:i/>
+        </w:rPr>
+      </w:pPr>
+    </w:p>
+    <w:p>
+      <w:pPr>
+        <w:pStyle w:val="NoSpacing"/>
+        <w:rPr>
+          <w:i/>
+        </w:rPr>
+      </w:pPr>
+    </w:p>
+    <w:p>
+      <w:pPr>
+        <w:pStyle w:val="NoSpacing"/>
         <w:rPr>
           <w:b/>
         </w:rPr>
       </w:pPr>
-    </w:p>
-    <w:p>
-      <w:pPr>
+      <w:r>
         <w:rPr>
           <w:b/>
         </w:rPr>
-      </w:pPr>
-      <w:r>
+        <w:t>Environments:</w:t>
+      </w:r>
+    </w:p>
+    <w:p>
+      <w:pPr>
+        <w:pStyle w:val="NoSpacing"/>
         <w:rPr>
           <w:b/>
         </w:rPr>
+      </w:pPr>
+    </w:p>
+    <w:p>
+      <w:pPr>
+        <w:pStyle w:val="NoSpacing"/>
+      </w:pPr>
+      <w:r>
+        <w:t>The</w:t>
+      </w:r>
+      <w:r>
+        <w:t xml:space="preserve"> pipeline stages are divided into 4 environments:</w:t>
+      </w:r>
+    </w:p>
+    <w:p>
+      <w:pPr>
+        <w:pStyle w:val="NoSpacing"/>
+        <w:numPr>
+          <w:ilvl w:val="0"/>
+          <w:numId w:val="5"/>
+        </w:numPr>
+      </w:pPr>
+      <w:r>
+        <w:t>Feature</w:t>
+      </w:r>
+    </w:p>
+    <w:p>
+      <w:pPr>
+        <w:pStyle w:val="NoSpacing"/>
+        <w:numPr>
+          <w:ilvl w:val="0"/>
+          <w:numId w:val="5"/>
+        </w:numPr>
+      </w:pPr>
+      <w:r>
+        <w:t>Development</w:t>
+      </w:r>
+    </w:p>
+    <w:p>
+      <w:pPr>
+        <w:pStyle w:val="NoSpacing"/>
+        <w:numPr>
+          <w:ilvl w:val="0"/>
+          <w:numId w:val="5"/>
+        </w:numPr>
+      </w:pPr>
+      <w:r>
+        <w:t>Staging</w:t>
+      </w:r>
+    </w:p>
+    <w:p>
+      <w:pPr>
+        <w:pStyle w:val="NoSpacing"/>
+        <w:numPr>
+          <w:ilvl w:val="0"/>
+          <w:numId w:val="5"/>
+        </w:numPr>
+      </w:pPr>
+      <w:r>
+        <w:t>Production</w:t>
+      </w:r>
+    </w:p>
+    <w:p>
+      <w:pPr>
+        <w:pStyle w:val="NoSpacing"/>
+        <w:rPr>
+          <w:b/>
+        </w:rPr>
+      </w:pPr>
+    </w:p>
+    <w:p>
+      <w:pPr>
+        <w:pStyle w:val="NoSpacing"/>
+        <w:rPr>
+          <w:b/>
+        </w:rPr>
+      </w:pPr>
+    </w:p>
+    <w:p>
+      <w:pPr>
+        <w:pStyle w:val="NoSpacing"/>
+        <w:rPr>
+          <w:b/>
+        </w:rPr>
+      </w:pPr>
+    </w:p>
+    <w:p>
+      <w:pPr>
+        <w:pStyle w:val="NoSpacing"/>
+        <w:rPr>
+          <w:b/>
+        </w:rPr>
+      </w:pPr>
+    </w:p>
+    <w:p>
+      <w:pPr>
+        <w:pStyle w:val="NoSpacing"/>
+        <w:rPr>
+          <w:b/>
+        </w:rPr>
+      </w:pPr>
+    </w:p>
+    <w:p>
+      <w:pPr>
+        <w:pStyle w:val="NoSpacing"/>
+        <w:rPr>
+          <w:b/>
+        </w:rPr>
+      </w:pPr>
+    </w:p>
+    <w:p>
+      <w:pPr>
+        <w:rPr>
+          <w:b/>
+        </w:rPr>
+      </w:pPr>
+      <w:r>
+        <w:rPr>
+          <w:b/>
+        </w:rPr>
+        <w:lastRenderedPageBreak/>
         <w:t>The pipeline here should have below stages</w:t>
       </w:r>
       <w:r>
@@ -509,7 +640,6 @@
         </w:numPr>
       </w:pPr>
       <w:r>
-        <w:lastRenderedPageBreak/>
         <w:t xml:space="preserve">Lint and </w:t>
       </w:r>
       <w:r>
@@ -531,13 +661,8 @@
         <w:t>Tools: flake8 and</w:t>
       </w:r>
       <w:r>
-        <w:t xml:space="preserve"> </w:t>
-      </w:r>
-      <w:proofErr w:type="spellStart"/>
-      <w:r>
-        <w:t>Pytest</w:t>
-      </w:r>
-      <w:proofErr w:type="spellEnd"/>
+        <w:t xml:space="preserve"> Pytest</w:t>
+      </w:r>
     </w:p>
     <w:p>
       <w:pPr>
@@ -551,26 +676,10 @@
         <w:t xml:space="preserve">flake8 is used here to test </w:t>
       </w:r>
       <w:r>
-        <w:t xml:space="preserve">code </w:t>
-      </w:r>
-      <w:proofErr w:type="spellStart"/>
-      <w:r>
-        <w:t>linting</w:t>
-      </w:r>
-      <w:proofErr w:type="spellEnd"/>
-      <w:r>
-        <w:t xml:space="preserve"> and style checking</w:t>
-      </w:r>
-      <w:r>
-        <w:t xml:space="preserve">. </w:t>
-      </w:r>
-      <w:proofErr w:type="spellStart"/>
-      <w:r>
-        <w:t>Pytest</w:t>
-      </w:r>
-      <w:proofErr w:type="spellEnd"/>
-      <w:r>
-        <w:t xml:space="preserve"> is used here for unit test for python code.</w:t>
+        <w:t>code linting and style checking</w:t>
+      </w:r>
+      <w:r>
+        <w:t>. Pytest is used here for unit test for python code.</w:t>
       </w:r>
     </w:p>
     <w:p>
@@ -605,21 +714,8 @@
       <w:r>
         <w:t xml:space="preserve">Tools: </w:t>
       </w:r>
-      <w:proofErr w:type="spellStart"/>
-      <w:r>
-        <w:t>Docker</w:t>
-      </w:r>
-      <w:proofErr w:type="spellEnd"/>
-      <w:r>
-        <w:t xml:space="preserve"> (</w:t>
-      </w:r>
-      <w:proofErr w:type="spellStart"/>
-      <w:r>
-        <w:t>Dockerfile</w:t>
-      </w:r>
-      <w:proofErr w:type="spellEnd"/>
-      <w:r>
-        <w:t>)</w:t>
+      <w:r>
+        <w:t>Docker (Dockerfile)</w:t>
       </w:r>
     </w:p>
     <w:p>
@@ -631,23 +727,7 @@
         <w:t xml:space="preserve">Description: </w:t>
       </w:r>
       <w:r>
-        <w:t xml:space="preserve">Create </w:t>
-      </w:r>
-      <w:proofErr w:type="spellStart"/>
-      <w:r>
-        <w:t>Dockerfile</w:t>
-      </w:r>
-      <w:proofErr w:type="spellEnd"/>
-      <w:r>
-        <w:t xml:space="preserve"> and build </w:t>
-      </w:r>
-      <w:proofErr w:type="spellStart"/>
-      <w:r>
-        <w:t>docker</w:t>
-      </w:r>
-      <w:proofErr w:type="spellEnd"/>
-      <w:r>
-        <w:t xml:space="preserve"> image</w:t>
+        <w:t>Create Dockerfile and build docker image</w:t>
       </w:r>
       <w:r>
         <w:t>.</w:t>
@@ -658,22 +738,12 @@
       <w:r>
         <w:t xml:space="preserve">Push to </w:t>
       </w:r>
-      <w:proofErr w:type="spellStart"/>
-      <w:r>
-        <w:t>GITLab</w:t>
-      </w:r>
-      <w:proofErr w:type="spellEnd"/>
-      <w:r>
-        <w:t xml:space="preserve"> container</w:t>
-      </w:r>
-      <w:r>
-        <w:t xml:space="preserve"> </w:t>
-      </w:r>
-      <w:proofErr w:type="spellStart"/>
-      <w:r>
-        <w:t>registery</w:t>
-      </w:r>
-      <w:proofErr w:type="spellEnd"/>
+      <w:r>
+        <w:t>GITLab container</w:t>
+      </w:r>
+      <w:r>
+        <w:t xml:space="preserve"> registery</w:t>
+      </w:r>
       <w:r>
         <w:t>.</w:t>
       </w:r>
@@ -705,48 +775,19 @@
         <w:ind w:left="720"/>
       </w:pPr>
       <w:r>
-        <w:t xml:space="preserve">Tools: </w:t>
-      </w:r>
-      <w:proofErr w:type="spellStart"/>
-      <w:r>
-        <w:t>WhiteSource</w:t>
-      </w:r>
-      <w:proofErr w:type="spellEnd"/>
-    </w:p>
-    <w:p>
-      <w:pPr>
-        <w:pStyle w:val="NoSpacing"/>
-        <w:ind w:left="720"/>
-      </w:pPr>
-      <w:r>
-        <w:t xml:space="preserve">Description: </w:t>
-      </w:r>
-      <w:proofErr w:type="spellStart"/>
-      <w:r>
-        <w:t>WhiteSource</w:t>
-      </w:r>
-      <w:proofErr w:type="spellEnd"/>
-      <w:r>
-        <w:t xml:space="preserve"> is used to test the vulnerabilities in the </w:t>
-      </w:r>
-      <w:proofErr w:type="spellStart"/>
-      <w:r>
-        <w:t>Docker</w:t>
-      </w:r>
-      <w:proofErr w:type="spellEnd"/>
-      <w:r>
-        <w:t xml:space="preserve"> image like, </w:t>
-      </w:r>
-      <w:r>
-        <w:t xml:space="preserve">self signed certificates or </w:t>
-      </w:r>
-      <w:proofErr w:type="spellStart"/>
-      <w:r>
-        <w:t>untrusted</w:t>
-      </w:r>
-      <w:proofErr w:type="spellEnd"/>
-      <w:r>
-        <w:t xml:space="preserve"> packages. </w:t>
+        <w:t>Tools: WhiteSource</w:t>
+      </w:r>
+    </w:p>
+    <w:p>
+      <w:pPr>
+        <w:pStyle w:val="NoSpacing"/>
+        <w:ind w:left="720"/>
+      </w:pPr>
+      <w:r>
+        <w:t xml:space="preserve">Description: WhiteSource is used to test the vulnerabilities in the Docker image like, </w:t>
+      </w:r>
+      <w:r>
+        <w:t xml:space="preserve">self signed certificates or untrusted packages. </w:t>
       </w:r>
     </w:p>
     <w:p>
@@ -773,15 +814,7 @@
         <w:ind w:left="720"/>
       </w:pPr>
       <w:r>
-        <w:t xml:space="preserve">Tools: </w:t>
-      </w:r>
-      <w:proofErr w:type="spellStart"/>
-      <w:r>
-        <w:t>Docker</w:t>
-      </w:r>
-      <w:proofErr w:type="spellEnd"/>
-      <w:r>
-        <w:t xml:space="preserve"> </w:t>
+        <w:t xml:space="preserve">Tools: Docker </w:t>
       </w:r>
     </w:p>
     <w:p>
@@ -795,14 +828,12 @@
       <w:r>
         <w:t xml:space="preserve">Deploy the feature to </w:t>
       </w:r>
-      <w:proofErr w:type="spellStart"/>
       <w:r>
         <w:t>H</w:t>
       </w:r>
       <w:r>
         <w:t>eroku</w:t>
       </w:r>
-      <w:proofErr w:type="spellEnd"/>
       <w:r>
         <w:t xml:space="preserve">- Feature environment. </w:t>
       </w:r>
@@ -840,15 +871,7 @@
         <w:ind w:left="720"/>
       </w:pPr>
       <w:r>
-        <w:t xml:space="preserve">Tools: </w:t>
-      </w:r>
-      <w:proofErr w:type="spellStart"/>
-      <w:r>
-        <w:t>Docker</w:t>
-      </w:r>
-      <w:proofErr w:type="spellEnd"/>
-      <w:r>
-        <w:t xml:space="preserve"> </w:t>
+        <w:t xml:space="preserve">Tools: Docker </w:t>
       </w:r>
     </w:p>
     <w:p>
@@ -862,14 +885,12 @@
       <w:r>
         <w:t xml:space="preserve">Deploy the feature to </w:t>
       </w:r>
-      <w:proofErr w:type="spellStart"/>
       <w:r>
         <w:t>H</w:t>
       </w:r>
       <w:r>
         <w:t>eroku</w:t>
       </w:r>
-      <w:proofErr w:type="spellEnd"/>
       <w:r>
         <w:t xml:space="preserve">- Development environment. </w:t>
       </w:r>
@@ -931,12 +952,31 @@
     <w:p>
       <w:pPr>
         <w:pStyle w:val="NoSpacing"/>
+        <w:ind w:left="720"/>
+      </w:pPr>
+    </w:p>
+    <w:p>
+      <w:pPr>
+        <w:pStyle w:val="NoSpacing"/>
+        <w:ind w:left="720"/>
+      </w:pPr>
+    </w:p>
+    <w:p>
+      <w:pPr>
+        <w:pStyle w:val="NoSpacing"/>
+        <w:ind w:left="720"/>
+      </w:pPr>
+    </w:p>
+    <w:p>
+      <w:pPr>
+        <w:pStyle w:val="NoSpacing"/>
         <w:numPr>
           <w:ilvl w:val="0"/>
           <w:numId w:val="2"/>
         </w:numPr>
       </w:pPr>
       <w:r>
+        <w:lastRenderedPageBreak/>
         <w:t>Load Test -</w:t>
       </w:r>
     </w:p>
@@ -946,29 +986,16 @@
         <w:ind w:left="720"/>
       </w:pPr>
       <w:r>
-        <w:t xml:space="preserve">Tools: </w:t>
-      </w:r>
-      <w:proofErr w:type="spellStart"/>
-      <w:r>
-        <w:t>JMeter</w:t>
-      </w:r>
-      <w:proofErr w:type="spellEnd"/>
-    </w:p>
-    <w:p>
-      <w:pPr>
-        <w:pStyle w:val="NoSpacing"/>
-        <w:ind w:left="720"/>
-      </w:pPr>
-      <w:r>
-        <w:t xml:space="preserve">Description: </w:t>
-      </w:r>
-      <w:proofErr w:type="spellStart"/>
-      <w:r>
-        <w:t>JMeter</w:t>
-      </w:r>
-      <w:proofErr w:type="spellEnd"/>
-      <w:r>
-        <w:t xml:space="preserve"> is </w:t>
+        <w:t>Tools: JMeter</w:t>
+      </w:r>
+    </w:p>
+    <w:p>
+      <w:pPr>
+        <w:pStyle w:val="NoSpacing"/>
+        <w:ind w:left="720"/>
+      </w:pPr>
+      <w:r>
+        <w:t xml:space="preserve">Description: JMeter is </w:t>
       </w:r>
       <w:r>
         <w:t>used for load testing, performance testing, and functional testing of web application</w:t>
@@ -1001,15 +1028,7 @@
         <w:ind w:left="720"/>
       </w:pPr>
       <w:r>
-        <w:t xml:space="preserve">Tools: </w:t>
-      </w:r>
-      <w:proofErr w:type="spellStart"/>
-      <w:r>
-        <w:t>Docker</w:t>
-      </w:r>
-      <w:proofErr w:type="spellEnd"/>
-      <w:r>
-        <w:t xml:space="preserve"> </w:t>
+        <w:t xml:space="preserve">Tools: Docker </w:t>
       </w:r>
       <w:r>
         <w:tab/>
@@ -1021,31 +1040,16 @@
         <w:ind w:left="720"/>
       </w:pPr>
       <w:r>
-        <w:t xml:space="preserve">Description: Deploy the feature to </w:t>
-      </w:r>
-      <w:proofErr w:type="spellStart"/>
-      <w:r>
-        <w:t>H</w:t>
+        <w:t>Description: Deploy the feature to H</w:t>
       </w:r>
       <w:r>
         <w:t>eroku</w:t>
       </w:r>
-      <w:proofErr w:type="spellEnd"/>
       <w:r>
         <w:t xml:space="preserve">- Staging environment. </w:t>
       </w:r>
       <w:r>
-        <w:t xml:space="preserve">This is a separate environment with separate deployment </w:t>
-      </w:r>
-      <w:proofErr w:type="spellStart"/>
-      <w:proofErr w:type="gramStart"/>
-      <w:r>
-        <w:t>url</w:t>
-      </w:r>
-      <w:proofErr w:type="spellEnd"/>
-      <w:proofErr w:type="gramEnd"/>
-      <w:r>
-        <w:t>.</w:t>
+        <w:t>This is a separate environment with separate deployment url.</w:t>
       </w:r>
     </w:p>
     <w:p>
@@ -1086,13 +1090,8 @@
         <w:t>Cucumber</w:t>
       </w:r>
       <w:r>
-        <w:t xml:space="preserve"> and </w:t>
-      </w:r>
-      <w:proofErr w:type="spellStart"/>
-      <w:r>
-        <w:t>Xray</w:t>
-      </w:r>
-      <w:proofErr w:type="spellEnd"/>
+        <w:t xml:space="preserve"> and Xray</w:t>
+      </w:r>
     </w:p>
     <w:p>
       <w:pPr>
@@ -1103,15 +1102,7 @@
         <w:t xml:space="preserve">Description: Use Cucumber framework for behavior </w:t>
       </w:r>
       <w:r>
-        <w:t xml:space="preserve">testing and use </w:t>
-      </w:r>
-      <w:proofErr w:type="spellStart"/>
-      <w:r>
-        <w:t>Xray</w:t>
-      </w:r>
-      <w:proofErr w:type="spellEnd"/>
-      <w:r>
-        <w:t xml:space="preserve"> for checking the test reports.</w:t>
+        <w:t>testing and use Xray for checking the test reports.</w:t>
       </w:r>
       <w:r>
         <w:t xml:space="preserve"> </w:t>
@@ -1119,32 +1110,15 @@
       <w:r>
         <w:t xml:space="preserve">Email is sent if there </w:t>
       </w:r>
-      <w:proofErr w:type="gramStart"/>
-      <w:r>
-        <w:t>are any error</w:t>
-      </w:r>
-      <w:proofErr w:type="gramEnd"/>
+      <w:r>
+        <w:t>are any errors</w:t>
+      </w:r>
       <w:r>
         <w:t xml:space="preserve"> in the report.</w:t>
       </w:r>
-    </w:p>
-    <w:p>
-      <w:pPr>
-        <w:pStyle w:val="NoSpacing"/>
-        <w:ind w:left="720"/>
-      </w:pPr>
-    </w:p>
-    <w:p>
-      <w:pPr>
-        <w:pStyle w:val="NoSpacing"/>
-        <w:ind w:left="720"/>
-      </w:pPr>
-    </w:p>
-    <w:p>
-      <w:pPr>
-        <w:pStyle w:val="NoSpacing"/>
-        <w:ind w:left="720"/>
-      </w:pPr>
+      <w:r>
+        <w:t xml:space="preserve"> A manual approval process is introduced after behavioral test is completed.</w:t>
+      </w:r>
     </w:p>
     <w:p>
       <w:pPr>
@@ -1160,7 +1134,6 @@
         </w:numPr>
       </w:pPr>
       <w:r>
-        <w:lastRenderedPageBreak/>
         <w:t xml:space="preserve">Deploy Production – </w:t>
       </w:r>
     </w:p>
@@ -1170,48 +1143,25 @@
         <w:ind w:left="720"/>
       </w:pPr>
       <w:r>
-        <w:t xml:space="preserve">Tools: </w:t>
-      </w:r>
-      <w:proofErr w:type="spellStart"/>
-      <w:r>
-        <w:t>Docker</w:t>
-      </w:r>
-      <w:proofErr w:type="spellEnd"/>
-      <w:r>
-        <w:t xml:space="preserve"> </w:t>
-      </w:r>
-    </w:p>
-    <w:p>
-      <w:pPr>
-        <w:pStyle w:val="NoSpacing"/>
-        <w:ind w:left="720"/>
-      </w:pPr>
-      <w:r>
-        <w:t xml:space="preserve">Description: Deploy the feature to </w:t>
-      </w:r>
-      <w:proofErr w:type="spellStart"/>
-      <w:r>
-        <w:t>H</w:t>
+        <w:t xml:space="preserve">Tools: Docker </w:t>
+      </w:r>
+    </w:p>
+    <w:p>
+      <w:pPr>
+        <w:pStyle w:val="NoSpacing"/>
+        <w:ind w:left="720"/>
+      </w:pPr>
+      <w:r>
+        <w:t>Description: Deploy the feature to H</w:t>
       </w:r>
       <w:r>
         <w:t>eroku</w:t>
       </w:r>
-      <w:proofErr w:type="spellEnd"/>
       <w:r>
         <w:t xml:space="preserve">- Production environment. </w:t>
       </w:r>
       <w:r>
-        <w:t xml:space="preserve">This is a separate environment with separate deployment </w:t>
-      </w:r>
-      <w:proofErr w:type="spellStart"/>
-      <w:proofErr w:type="gramStart"/>
-      <w:r>
-        <w:t>url</w:t>
-      </w:r>
-      <w:proofErr w:type="spellEnd"/>
-      <w:proofErr w:type="gramEnd"/>
-      <w:r>
-        <w:t>.</w:t>
+        <w:t>This is a separate environment with separate deployment url.</w:t>
       </w:r>
     </w:p>
     <w:p>
@@ -1233,6 +1183,92 @@
 <file path=word/numbering.xml><?xml version="1.0" encoding="utf-8"?>
 <w:numbering xmlns:ve="http://schemas.openxmlformats.org/markup-compatibility/2006" xmlns:o="urn:schemas-microsoft-com:office:office" xmlns:r="http://schemas.openxmlformats.org/officeDocument/2006/relationships" xmlns:m="http://schemas.openxmlformats.org/officeDocument/2006/math" xmlns:v="urn:schemas-microsoft-com:vml" xmlns:wp="http://schemas.openxmlformats.org/drawingml/2006/wordprocessingDrawing" xmlns:w10="urn:schemas-microsoft-com:office:word" xmlns:w="http://schemas.openxmlformats.org/wordprocessingml/2006/main" xmlns:wne="http://schemas.microsoft.com/office/word/2006/wordml">
   <w:abstractNum w:abstractNumId="0">
+    <w:nsid w:val="0FBC42D8"/>
+    <w:multiLevelType w:val="hybridMultilevel"/>
+    <w:tmpl w:val="115E8284"/>
+    <w:lvl w:ilvl="0" w:tplc="0409000F">
+      <w:start w:val="1"/>
+      <w:numFmt w:val="decimal"/>
+      <w:lvlText w:val="%1."/>
+      <w:lvlJc w:val="left"/>
+      <w:pPr>
+        <w:ind w:left="720" w:hanging="360"/>
+      </w:pPr>
+    </w:lvl>
+    <w:lvl w:ilvl="1" w:tplc="04090019" w:tentative="1">
+      <w:start w:val="1"/>
+      <w:numFmt w:val="lowerLetter"/>
+      <w:lvlText w:val="%2."/>
+      <w:lvlJc w:val="left"/>
+      <w:pPr>
+        <w:ind w:left="1440" w:hanging="360"/>
+      </w:pPr>
+    </w:lvl>
+    <w:lvl w:ilvl="2" w:tplc="0409001B" w:tentative="1">
+      <w:start w:val="1"/>
+      <w:numFmt w:val="lowerRoman"/>
+      <w:lvlText w:val="%3."/>
+      <w:lvlJc w:val="right"/>
+      <w:pPr>
+        <w:ind w:left="2160" w:hanging="180"/>
+      </w:pPr>
+    </w:lvl>
+    <w:lvl w:ilvl="3" w:tplc="0409000F" w:tentative="1">
+      <w:start w:val="1"/>
+      <w:numFmt w:val="decimal"/>
+      <w:lvlText w:val="%4."/>
+      <w:lvlJc w:val="left"/>
+      <w:pPr>
+        <w:ind w:left="2880" w:hanging="360"/>
+      </w:pPr>
+    </w:lvl>
+    <w:lvl w:ilvl="4" w:tplc="04090019" w:tentative="1">
+      <w:start w:val="1"/>
+      <w:numFmt w:val="lowerLetter"/>
+      <w:lvlText w:val="%5."/>
+      <w:lvlJc w:val="left"/>
+      <w:pPr>
+        <w:ind w:left="3600" w:hanging="360"/>
+      </w:pPr>
+    </w:lvl>
+    <w:lvl w:ilvl="5" w:tplc="0409001B" w:tentative="1">
+      <w:start w:val="1"/>
+      <w:numFmt w:val="lowerRoman"/>
+      <w:lvlText w:val="%6."/>
+      <w:lvlJc w:val="right"/>
+      <w:pPr>
+        <w:ind w:left="4320" w:hanging="180"/>
+      </w:pPr>
+    </w:lvl>
+    <w:lvl w:ilvl="6" w:tplc="0409000F" w:tentative="1">
+      <w:start w:val="1"/>
+      <w:numFmt w:val="decimal"/>
+      <w:lvlText w:val="%7."/>
+      <w:lvlJc w:val="left"/>
+      <w:pPr>
+        <w:ind w:left="5040" w:hanging="360"/>
+      </w:pPr>
+    </w:lvl>
+    <w:lvl w:ilvl="7" w:tplc="04090019" w:tentative="1">
+      <w:start w:val="1"/>
+      <w:numFmt w:val="lowerLetter"/>
+      <w:lvlText w:val="%8."/>
+      <w:lvlJc w:val="left"/>
+      <w:pPr>
+        <w:ind w:left="5760" w:hanging="360"/>
+      </w:pPr>
+    </w:lvl>
+    <w:lvl w:ilvl="8" w:tplc="0409001B" w:tentative="1">
+      <w:start w:val="1"/>
+      <w:numFmt w:val="lowerRoman"/>
+      <w:lvlText w:val="%9."/>
+      <w:lvlJc w:val="right"/>
+      <w:pPr>
+        <w:ind w:left="6480" w:hanging="180"/>
+      </w:pPr>
+    </w:lvl>
+  </w:abstractNum>
+  <w:abstractNum w:abstractNumId="1">
     <w:nsid w:val="266F2B04"/>
     <w:multiLevelType w:val="hybridMultilevel"/>
     <w:tmpl w:val="04A0BCC2"/>
@@ -1321,7 +1357,7 @@
       </w:pPr>
     </w:lvl>
   </w:abstractNum>
-  <w:abstractNum w:abstractNumId="1">
+  <w:abstractNum w:abstractNumId="2">
     <w:nsid w:val="33C67FF1"/>
     <w:multiLevelType w:val="hybridMultilevel"/>
     <w:tmpl w:val="13588882"/>
@@ -1407,7 +1443,7 @@
       </w:pPr>
     </w:lvl>
   </w:abstractNum>
-  <w:abstractNum w:abstractNumId="2">
+  <w:abstractNum w:abstractNumId="3">
     <w:nsid w:val="3ECC48EC"/>
     <w:multiLevelType w:val="hybridMultilevel"/>
     <w:tmpl w:val="ABCEAD00"/>
@@ -1493,7 +1529,7 @@
       </w:pPr>
     </w:lvl>
   </w:abstractNum>
-  <w:abstractNum w:abstractNumId="3">
+  <w:abstractNum w:abstractNumId="4">
     <w:nsid w:val="7D2965CD"/>
     <w:multiLevelType w:val="hybridMultilevel"/>
     <w:tmpl w:val="71541218"/>
@@ -1580,15 +1616,18 @@
     </w:lvl>
   </w:abstractNum>
   <w:num w:numId="1">
+    <w:abstractNumId w:val="4"/>
+  </w:num>
+  <w:num w:numId="2">
+    <w:abstractNumId w:val="2"/>
+  </w:num>
+  <w:num w:numId="3">
     <w:abstractNumId w:val="3"/>
   </w:num>
-  <w:num w:numId="2">
+  <w:num w:numId="4">
     <w:abstractNumId w:val="1"/>
   </w:num>
-  <w:num w:numId="3">
-    <w:abstractNumId w:val="2"/>
-  </w:num>
-  <w:num w:numId="4">
+  <w:num w:numId="5">
     <w:abstractNumId w:val="0"/>
   </w:num>
 </w:numbering>

</xml_diff>